<commit_message>
Att diagrama de atividade e caso de uso
</commit_message>
<xml_diff>
--- a/MaterialDoProj/Diagramas de casos de uso e atividiades/4 Diagramas de casos de uso/4 Diagramas de casos de usodocx.docx
+++ b/MaterialDoProj/Diagramas de casos de uso e atividiades/4 Diagramas de casos de uso/4 Diagramas de casos de usodocx.docx
@@ -1,6 +1,6 @@
 
 <file path=word/document.xml><?xml version="1.0" encoding="utf-8"?>
-<w:document xmlns:wpc="http://schemas.microsoft.com/office/word/2010/wordprocessingCanvas" xmlns:cx="http://schemas.microsoft.com/office/drawing/2014/chartex" xmlns:cx1="http://schemas.microsoft.com/office/drawing/2015/9/8/chartex" xmlns:cx2="http://schemas.microsoft.com/office/drawing/2015/10/21/chartex" xmlns:cx3="http://schemas.microsoft.com/office/drawing/2016/5/9/chartex" xmlns:cx4="http://schemas.microsoft.com/office/drawing/2016/5/10/chartex" xmlns:cx5="http://schemas.microsoft.com/office/drawing/2016/5/11/chartex" xmlns:cx6="http://schemas.microsoft.com/office/drawing/2016/5/12/chartex" xmlns:cx7="http://schemas.microsoft.com/office/drawing/2016/5/13/chartex" xmlns:cx8="http://schemas.microsoft.com/office/drawing/2016/5/14/chartex" xmlns:mc="http://schemas.openxmlformats.org/markup-compatibility/2006" xmlns:aink="http://schemas.microsoft.com/office/drawing/2016/ink" xmlns:am3d="http://schemas.microsoft.com/office/drawing/2017/model3d" xmlns:o="urn:schemas-microsoft-com:office:office" xmlns:r="http://schemas.openxmlformats.org/officeDocument/2006/relationships" xmlns:m="http://schemas.openxmlformats.org/officeDocument/2006/math" xmlns:v="urn:schemas-microsoft-com:vml" xmlns:wp14="http://schemas.microsoft.com/office/word/2010/wordprocessingDrawing" xmlns:wp="http://schemas.openxmlformats.org/drawingml/2006/wordprocessingDrawing" xmlns:w10="urn:schemas-microsoft-com:office:word" xmlns:w="http://schemas.openxmlformats.org/wordprocessingml/2006/main" xmlns:w14="http://schemas.microsoft.com/office/word/2010/wordml" xmlns:w15="http://schemas.microsoft.com/office/word/2012/wordml" xmlns:w16cex="http://schemas.microsoft.com/office/word/2018/wordml/cex" xmlns:w16cid="http://schemas.microsoft.com/office/word/2016/wordml/cid" xmlns:w16="http://schemas.microsoft.com/office/word/2018/wordml" xmlns:w16se="http://schemas.microsoft.com/office/word/2015/wordml/symex" xmlns:wpg="http://schemas.microsoft.com/office/word/2010/wordprocessingGroup" xmlns:wpi="http://schemas.microsoft.com/office/word/2010/wordprocessingInk" xmlns:wne="http://schemas.microsoft.com/office/word/2006/wordml" xmlns:wps="http://schemas.microsoft.com/office/word/2010/wordprocessingShape" mc:Ignorable="w14 w15 w16se w16cid w16 w16cex wp14">
+<w:document xmlns:wpc="http://schemas.microsoft.com/office/word/2010/wordprocessingCanvas" xmlns:cx="http://schemas.microsoft.com/office/drawing/2014/chartex" xmlns:cx1="http://schemas.microsoft.com/office/drawing/2015/9/8/chartex" xmlns:cx2="http://schemas.microsoft.com/office/drawing/2015/10/21/chartex" xmlns:cx3="http://schemas.microsoft.com/office/drawing/2016/5/9/chartex" xmlns:cx4="http://schemas.microsoft.com/office/drawing/2016/5/10/chartex" xmlns:cx5="http://schemas.microsoft.com/office/drawing/2016/5/11/chartex" xmlns:cx6="http://schemas.microsoft.com/office/drawing/2016/5/12/chartex" xmlns:cx7="http://schemas.microsoft.com/office/drawing/2016/5/13/chartex" xmlns:cx8="http://schemas.microsoft.com/office/drawing/2016/5/14/chartex" xmlns:mc="http://schemas.openxmlformats.org/markup-compatibility/2006" xmlns:aink="http://schemas.microsoft.com/office/drawing/2016/ink" xmlns:am3d="http://schemas.microsoft.com/office/drawing/2017/model3d" xmlns:o="urn:schemas-microsoft-com:office:office" xmlns:r="http://schemas.openxmlformats.org/officeDocument/2006/relationships" xmlns:m="http://schemas.openxmlformats.org/officeDocument/2006/math" xmlns:v="urn:schemas-microsoft-com:vml" xmlns:wp14="http://schemas.microsoft.com/office/word/2010/wordprocessingDrawing" xmlns:wp="http://schemas.openxmlformats.org/drawingml/2006/wordprocessingDrawing" xmlns:w10="urn:schemas-microsoft-com:office:word" xmlns:w="http://schemas.openxmlformats.org/wordprocessingml/2006/main" xmlns:w14="http://schemas.microsoft.com/office/word/2010/wordml" xmlns:w15="http://schemas.microsoft.com/office/word/2012/wordml" xmlns:w16cex="http://schemas.microsoft.com/office/word/2018/wordml/cex" xmlns:w16cid="http://schemas.microsoft.com/office/word/2016/wordml/cid" xmlns:w16="http://schemas.microsoft.com/office/word/2018/wordml" xmlns:w16sdtdh="http://schemas.microsoft.com/office/word/2020/wordml/sdtdatahash" xmlns:w16se="http://schemas.microsoft.com/office/word/2015/wordml/symex" xmlns:wpg="http://schemas.microsoft.com/office/word/2010/wordprocessingGroup" xmlns:wpi="http://schemas.microsoft.com/office/word/2010/wordprocessingInk" xmlns:wne="http://schemas.microsoft.com/office/word/2006/wordml" xmlns:wps="http://schemas.microsoft.com/office/word/2010/wordprocessingShape" mc:Ignorable="w14 w15 w16se w16cid w16 w16cex w16sdtdh wp14">
   <w:body>
     <w:p>
       <w:pPr>
@@ -22,18 +22,8 @@
           <w:sz w:val="36"/>
           <w:szCs w:val="36"/>
         </w:rPr>
-        <w:t xml:space="preserve">Estevão Campos </w:t>
-      </w:r>
-      <w:proofErr w:type="spellStart"/>
-      <w:r>
-        <w:rPr>
-          <w:color w:val="0F243E"/>
-          <w:sz w:val="36"/>
-          <w:szCs w:val="36"/>
-        </w:rPr>
-        <w:t>Wingester</w:t>
-      </w:r>
-      <w:proofErr w:type="spellEnd"/>
+        <w:t>Estevão Campos Wingester</w:t>
+      </w:r>
       <w:r>
         <w:rPr>
           <w:color w:val="0F243E"/>
@@ -50,37 +40,12 @@
         </w:rPr>
         <w:t xml:space="preserve"> </w:t>
       </w:r>
-      <w:proofErr w:type="spellStart"/>
-      <w:r>
-        <w:rPr>
-          <w:sz w:val="36"/>
-          <w:szCs w:val="36"/>
-        </w:rPr>
-        <w:t>Josue</w:t>
-      </w:r>
-      <w:proofErr w:type="spellEnd"/>
-      <w:r>
-        <w:rPr>
-          <w:sz w:val="36"/>
-          <w:szCs w:val="36"/>
-        </w:rPr>
-        <w:t xml:space="preserve"> Martins </w:t>
-      </w:r>
-      <w:proofErr w:type="spellStart"/>
-      <w:r>
-        <w:rPr>
-          <w:sz w:val="36"/>
-          <w:szCs w:val="36"/>
-        </w:rPr>
-        <w:t>Beda</w:t>
-      </w:r>
-      <w:proofErr w:type="spellEnd"/>
-      <w:r>
-        <w:rPr>
-          <w:sz w:val="36"/>
-          <w:szCs w:val="36"/>
-        </w:rPr>
-        <w:t>, Pedro Henrique Vieira Fernandes, Samuel Marques Abreu Pereira</w:t>
+      <w:r>
+        <w:rPr>
+          <w:sz w:val="36"/>
+          <w:szCs w:val="36"/>
+        </w:rPr>
+        <w:t>Josue Martins Beda, Pedro Henrique Vieira Fernandes, Samuel Marques Abreu Pereira</w:t>
       </w:r>
     </w:p>
     <w:p>
@@ -128,17 +93,8 @@
           <w:sz w:val="36"/>
           <w:szCs w:val="36"/>
         </w:rPr>
-        <w:t xml:space="preserve">UC001 - Cadastrar e </w:t>
-      </w:r>
-      <w:proofErr w:type="spellStart"/>
-      <w:r>
-        <w:rPr>
-          <w:sz w:val="36"/>
-          <w:szCs w:val="36"/>
-        </w:rPr>
-        <w:t>Logar</w:t>
-      </w:r>
-      <w:proofErr w:type="spellEnd"/>
+        <w:t>UC001 - Cadastrar e Logar</w:t>
+      </w:r>
     </w:p>
     <w:p>
       <w:pPr>
@@ -550,10 +506,10 @@
         </w:rPr>
         <w:lastRenderedPageBreak/>
         <w:drawing>
-          <wp:inline distT="0" distB="0" distL="0" distR="0" wp14:anchorId="53B708C8" wp14:editId="4636435E">
-            <wp:extent cx="6380209" cy="4591050"/>
-            <wp:effectExtent l="0" t="0" r="1905" b="0"/>
-            <wp:docPr id="5" name="Imagem 5"/>
+          <wp:inline distT="0" distB="0" distL="0" distR="0" wp14:anchorId="49022ABA" wp14:editId="3A216596">
+            <wp:extent cx="5394960" cy="7269480"/>
+            <wp:effectExtent l="0" t="0" r="0" b="7620"/>
+            <wp:docPr id="4" name="Imagem 4"/>
             <wp:cNvGraphicFramePr>
               <a:graphicFrameLocks xmlns:a="http://schemas.openxmlformats.org/drawingml/2006/main" noChangeAspect="1"/>
             </wp:cNvGraphicFramePr>
@@ -567,7 +523,7 @@
                     </pic:cNvPicPr>
                   </pic:nvPicPr>
                   <pic:blipFill>
-                    <a:blip r:embed="rId7" cstate="print">
+                    <a:blip r:embed="rId7">
                       <a:extLst>
                         <a:ext uri="{28A0092B-C50C-407E-A947-70E740481C1C}">
                           <a14:useLocalDpi xmlns:a14="http://schemas.microsoft.com/office/drawing/2010/main" val="0"/>
@@ -582,7 +538,7 @@
                   <pic:spPr bwMode="auto">
                     <a:xfrm>
                       <a:off x="0" y="0"/>
-                      <a:ext cx="6386744" cy="4595753"/>
+                      <a:ext cx="5394960" cy="7269480"/>
                     </a:xfrm>
                     <a:prstGeom prst="rect">
                       <a:avLst/>
@@ -610,7 +566,7 @@
 </file>
 
 <file path=word/styles.xml><?xml version="1.0" encoding="utf-8"?>
-<w:styles xmlns:mc="http://schemas.openxmlformats.org/markup-compatibility/2006" xmlns:r="http://schemas.openxmlformats.org/officeDocument/2006/relationships" xmlns:w="http://schemas.openxmlformats.org/wordprocessingml/2006/main" xmlns:w14="http://schemas.microsoft.com/office/word/2010/wordml" xmlns:w15="http://schemas.microsoft.com/office/word/2012/wordml" xmlns:w16cex="http://schemas.microsoft.com/office/word/2018/wordml/cex" xmlns:w16cid="http://schemas.microsoft.com/office/word/2016/wordml/cid" xmlns:w16="http://schemas.microsoft.com/office/word/2018/wordml" xmlns:w16se="http://schemas.microsoft.com/office/word/2015/wordml/symex" mc:Ignorable="w14 w15 w16se w16cid w16 w16cex">
+<w:styles xmlns:mc="http://schemas.openxmlformats.org/markup-compatibility/2006" xmlns:r="http://schemas.openxmlformats.org/officeDocument/2006/relationships" xmlns:w="http://schemas.openxmlformats.org/wordprocessingml/2006/main" xmlns:w14="http://schemas.microsoft.com/office/word/2010/wordml" xmlns:w15="http://schemas.microsoft.com/office/word/2012/wordml" xmlns:w16cex="http://schemas.microsoft.com/office/word/2018/wordml/cex" xmlns:w16cid="http://schemas.microsoft.com/office/word/2016/wordml/cid" xmlns:w16="http://schemas.microsoft.com/office/word/2018/wordml" xmlns:w16sdtdh="http://schemas.microsoft.com/office/word/2020/wordml/sdtdatahash" xmlns:w16se="http://schemas.microsoft.com/office/word/2015/wordml/symex" mc:Ignorable="w14 w15 w16se w16cid w16 w16cex w16sdtdh">
   <w:docDefaults>
     <w:rPrDefault>
       <w:rPr>

</xml_diff>